<commit_message>
Added R Studio Workspace image
</commit_message>
<xml_diff>
--- a/Variables.docx
+++ b/Variables.docx
@@ -9,6 +9,9 @@
       <w:r>
         <w:t xml:space="preserve"> as follows</w:t>
       </w:r>
+      <w:r>
+        <w:t>: Integer Type</w:t>
+      </w:r>
     </w:p>
     <w:p>
       <w:r>
@@ -43,7 +46,10 @@
     <w:p/>
     <w:p>
       <w:r>
-        <w:t>Types are as follows</w:t>
+        <w:t xml:space="preserve">Types are as </w:t>
+      </w:r>
+      <w:r>
+        <w:t>follows: Character Type</w:t>
       </w:r>
     </w:p>
     <w:p>
@@ -389,15 +395,7 @@
     </w:p>
     <w:p>
       <w:r>
-        <w:t>(Hr. Secondary/Intermediate/Pre-</w:t>
-      </w:r>
-      <w:proofErr w:type="spellStart"/>
-      <w:r>
-        <w:t>Universit</w:t>
-      </w:r>
-      <w:proofErr w:type="spellEnd"/>
-      <w:r>
-        <w:t>)</w:t>
+        <w:t>(Hr. Secondary/Intermediate/Pre-Universit)</w:t>
       </w:r>
     </w:p>
     <w:p>
@@ -417,350 +415,333 @@
     </w:p>
     <w:p/>
     <w:p>
+      <w:r>
+        <w:t>Causes are as follows</w:t>
+      </w:r>
+      <w:r>
+        <w:t>: Character Type</w:t>
+      </w:r>
+    </w:p>
+    <w:p>
+      <w:r>
+        <w:t>(Type_code)</w:t>
+      </w:r>
+    </w:p>
+    <w:p>
+      <w:r>
+        <w:t>(Means_adopted)</w:t>
+      </w:r>
+    </w:p>
+    <w:p>
+      <w:r>
+        <w:t>(Social_Status)</w:t>
+      </w:r>
+    </w:p>
+    <w:p>
+      <w:r>
+        <w:t>(Education_Status)</w:t>
+      </w:r>
+    </w:p>
+    <w:p>
+      <w:r>
+        <w:t>(Professional_Profile)</w:t>
+      </w:r>
+    </w:p>
+    <w:p/>
+    <w:p/>
+    <w:p>
+      <w:r>
+        <w:t xml:space="preserve">Years </w:t>
+      </w:r>
+    </w:p>
+    <w:p>
+      <w:r>
+        <w:t>2001)</w:t>
+      </w:r>
+    </w:p>
+    <w:p>
+      <w:r>
+        <w:t>(2002)</w:t>
+      </w:r>
+    </w:p>
+    <w:p>
+      <w:r>
+        <w:t>(2003)</w:t>
+      </w:r>
+    </w:p>
+    <w:p>
+      <w:r>
+        <w:t>(2004)</w:t>
+      </w:r>
+    </w:p>
+    <w:p>
+      <w:r>
+        <w:t>(2005)</w:t>
+      </w:r>
+    </w:p>
+    <w:p>
+      <w:r>
+        <w:t>(2006)</w:t>
+      </w:r>
+    </w:p>
+    <w:p>
+      <w:r>
+        <w:t>(2007)</w:t>
+      </w:r>
+    </w:p>
+    <w:p>
+      <w:r>
+        <w:t>(2008)</w:t>
+      </w:r>
+    </w:p>
+    <w:p>
+      <w:r>
+        <w:t>(2009)</w:t>
+      </w:r>
+    </w:p>
+    <w:p>
+      <w:r>
+        <w:t>(2010)</w:t>
+      </w:r>
+    </w:p>
+    <w:p>
+      <w:r>
+        <w:t>(2011)</w:t>
+      </w:r>
+    </w:p>
+    <w:p>
+      <w:r>
+        <w:t>(2012)</w:t>
+      </w:r>
+    </w:p>
+    <w:p>
+      <w:r>
+        <w:t>()</w:t>
+      </w:r>
+    </w:p>
+    <w:p/>
+    <w:p>
+      <w:r>
+        <w:t>States are as follows</w:t>
+      </w:r>
+      <w:r>
+        <w:t>: Character Type</w:t>
+      </w:r>
+    </w:p>
+    <w:p>
+      <w:r>
+        <w:t>(GOA)</w:t>
+      </w:r>
+    </w:p>
+    <w:p>
+      <w:r>
+        <w:t>(ASSAM)</w:t>
+      </w:r>
+    </w:p>
+    <w:p>
+      <w:r>
+        <w:t>(BIHAR)</w:t>
+      </w:r>
+    </w:p>
+    <w:p>
+      <w:r>
+        <w:t>(State)</w:t>
+      </w:r>
+    </w:p>
+    <w:p>
+      <w:r>
+        <w:t>(KERALA)</w:t>
+      </w:r>
+    </w:p>
+    <w:p>
+      <w:r>
+        <w:t>(ODISHA)</w:t>
+      </w:r>
+    </w:p>
+    <w:p>
+      <w:r>
+        <w:t>(PUNJAB)</w:t>
+      </w:r>
+    </w:p>
+    <w:p>
+      <w:r>
+        <w:t>(SIKKIM)</w:t>
+      </w:r>
+    </w:p>
+    <w:p>
+      <w:r>
+        <w:t>(GUJARAT)</w:t>
+      </w:r>
+    </w:p>
+    <w:p>
+      <w:r>
+        <w:t>(HARYANA)</w:t>
+      </w:r>
+    </w:p>
+    <w:p>
+      <w:r>
+        <w:t>(MANIPUR)</w:t>
+      </w:r>
+    </w:p>
+    <w:p>
+      <w:r>
+        <w:t>(MIZORAM)</w:t>
+      </w:r>
+    </w:p>
+    <w:p>
+      <w:r>
+        <w:lastRenderedPageBreak/>
+        <w:t>(TRIPURA)</w:t>
+      </w:r>
+    </w:p>
+    <w:p>
+      <w:r>
+        <w:t>(NAGALAND)</w:t>
+      </w:r>
+    </w:p>
+    <w:p>
+      <w:r>
+        <w:t>(JHARKHAND)</w:t>
+      </w:r>
+    </w:p>
+    <w:p>
+      <w:r>
+        <w:t>(KARNATAKA)</w:t>
+      </w:r>
+    </w:p>
+    <w:p>
+      <w:r>
+        <w:t>(MEGHALAYA)</w:t>
+      </w:r>
+    </w:p>
+    <w:p>
+      <w:r>
+        <w:t>(RAJASTHAN)</w:t>
+      </w:r>
+    </w:p>
+    <w:p>
+      <w:r>
+        <w:t>(CHANDIGARH)</w:t>
+      </w:r>
+    </w:p>
+    <w:p>
+      <w:r>
+        <w:t>(DELHI (UT))</w:t>
+      </w:r>
+    </w:p>
+    <w:p>
+      <w:r>
+        <w:t>(PUDUCHERRY)</w:t>
+      </w:r>
+    </w:p>
+    <w:p>
+      <w:r>
+        <w:t>(TAMIL NADU)</w:t>
+      </w:r>
+    </w:p>
+    <w:p>
+      <w:r>
+        <w:t>(DAMAN &amp; DIU)</w:t>
+      </w:r>
+    </w:p>
+    <w:p>
+      <w:r>
+        <w:t>(LAKSHADWEEP)</w:t>
+      </w:r>
+    </w:p>
+    <w:p>
+      <w:r>
+        <w:t>(MAHARASHTRA)</w:t>
+      </w:r>
+    </w:p>
+    <w:p>
+      <w:r>
+        <w:t>(TOTAL (UTs))</w:t>
+      </w:r>
+    </w:p>
+    <w:p>
+      <w:r>
+        <w:t>(UTTARAKHAND)</w:t>
+      </w:r>
+    </w:p>
+    <w:p>
+      <w:r>
+        <w:t>(WEST BENGAL)</w:t>
+      </w:r>
+    </w:p>
+    <w:p>
+      <w:r>
+        <w:t>(CHHATTISGARH)</w:t>
+      </w:r>
+    </w:p>
+    <w:p>
+      <w:r>
+        <w:t>(D &amp; N HAVELI)</w:t>
+      </w:r>
+    </w:p>
+    <w:p>
+      <w:r>
+        <w:t>(A &amp; N ISLANDS)</w:t>
+      </w:r>
+    </w:p>
+    <w:p>
+      <w:r>
+        <w:t>(UTTAR PRADESH)</w:t>
+      </w:r>
+    </w:p>
+    <w:p>
+      <w:r>
+        <w:t>(ANDHRA PRADESH)</w:t>
+      </w:r>
+    </w:p>
+    <w:p>
+      <w:r>
+        <w:t>(MADHYA PRADESH)</w:t>
+      </w:r>
+    </w:p>
+    <w:p>
+      <w:r>
+        <w:t>(TOTAL (STATES))</w:t>
+      </w:r>
+    </w:p>
+    <w:p>
+      <w:r>
+        <w:t>(JAMMU &amp; KASHMIR)</w:t>
+      </w:r>
+    </w:p>
+    <w:p>
+      <w:r>
+        <w:t>(HIMACHAL PRADESH)</w:t>
+      </w:r>
+    </w:p>
+    <w:p>
+      <w:r>
+        <w:t>(ARUNACHAL PRADESH)</w:t>
+      </w:r>
+    </w:p>
+    <w:p>
+      <w:r>
+        <w:t>(TOTAL (ALL INDIA))</w:t>
+      </w:r>
+    </w:p>
+    <w:p/>
+    <w:p>
+      <w:r>
+        <w:t>Gender type are as follows: Character Type</w:t>
+      </w:r>
+    </w:p>
+    <w:p>
+      <w:r>
+        <w:lastRenderedPageBreak/>
+        <w:t>(Male)</w:t>
+      </w:r>
+    </w:p>
+    <w:p>
+      <w:r>
+        <w:t>(Female)</w:t>
+      </w:r>
       <w:bookmarkStart w:id="0" w:name="_GoBack"/>
       <w:bookmarkEnd w:id="0"/>
-      <w:r>
-        <w:t>Causes are as follows</w:t>
-      </w:r>
-    </w:p>
-    <w:p>
-      <w:r>
-        <w:t>(</w:t>
-      </w:r>
-      <w:proofErr w:type="spellStart"/>
-      <w:r>
-        <w:t>Type_code</w:t>
-      </w:r>
-      <w:proofErr w:type="spellEnd"/>
-      <w:r>
-        <w:t>)</w:t>
-      </w:r>
-    </w:p>
-    <w:p>
-      <w:r>
-        <w:t>(</w:t>
-      </w:r>
-      <w:proofErr w:type="spellStart"/>
-      <w:r>
-        <w:t>Means_adopted</w:t>
-      </w:r>
-      <w:proofErr w:type="spellEnd"/>
-      <w:r>
-        <w:t>)</w:t>
-      </w:r>
-    </w:p>
-    <w:p>
-      <w:r>
-        <w:t>(</w:t>
-      </w:r>
-      <w:proofErr w:type="spellStart"/>
-      <w:r>
-        <w:t>Social_Status</w:t>
-      </w:r>
-      <w:proofErr w:type="spellEnd"/>
-      <w:r>
-        <w:t>)</w:t>
-      </w:r>
-    </w:p>
-    <w:p>
-      <w:r>
-        <w:t>(</w:t>
-      </w:r>
-      <w:proofErr w:type="spellStart"/>
-      <w:r>
-        <w:t>Education_Status</w:t>
-      </w:r>
-      <w:proofErr w:type="spellEnd"/>
-      <w:r>
-        <w:t>)</w:t>
-      </w:r>
-    </w:p>
-    <w:p>
-      <w:r>
-        <w:t>(</w:t>
-      </w:r>
-      <w:proofErr w:type="spellStart"/>
-      <w:r>
-        <w:t>Professional_Profile</w:t>
-      </w:r>
-      <w:proofErr w:type="spellEnd"/>
-      <w:r>
-        <w:t>)</w:t>
-      </w:r>
-    </w:p>
-    <w:p/>
-    <w:p/>
-    <w:p>
-      <w:r>
-        <w:t xml:space="preserve">Years </w:t>
-      </w:r>
-    </w:p>
-    <w:p>
-      <w:r>
-        <w:t>2001)</w:t>
-      </w:r>
-    </w:p>
-    <w:p>
-      <w:r>
-        <w:t>(2002)</w:t>
-      </w:r>
-    </w:p>
-    <w:p>
-      <w:r>
-        <w:t>(2003)</w:t>
-      </w:r>
-    </w:p>
-    <w:p>
-      <w:r>
-        <w:t>(2004)</w:t>
-      </w:r>
-    </w:p>
-    <w:p>
-      <w:r>
-        <w:t>(2005)</w:t>
-      </w:r>
-    </w:p>
-    <w:p>
-      <w:r>
-        <w:t>(2006)</w:t>
-      </w:r>
-    </w:p>
-    <w:p>
-      <w:r>
-        <w:t>(2007)</w:t>
-      </w:r>
-    </w:p>
-    <w:p>
-      <w:r>
-        <w:t>(2008)</w:t>
-      </w:r>
-    </w:p>
-    <w:p>
-      <w:r>
-        <w:t>(2009)</w:t>
-      </w:r>
-    </w:p>
-    <w:p>
-      <w:r>
-        <w:t>(2010)</w:t>
-      </w:r>
-    </w:p>
-    <w:p>
-      <w:r>
-        <w:t>(2011)</w:t>
-      </w:r>
-    </w:p>
-    <w:p>
-      <w:r>
-        <w:t>(2012)</w:t>
-      </w:r>
-    </w:p>
-    <w:p>
-      <w:r>
-        <w:t>()</w:t>
-      </w:r>
-    </w:p>
-    <w:p/>
-    <w:p>
-      <w:r>
-        <w:t>States are as follows</w:t>
-      </w:r>
-    </w:p>
-    <w:p>
-      <w:r>
-        <w:t>(GOA)</w:t>
-      </w:r>
-    </w:p>
-    <w:p>
-      <w:r>
-        <w:t>(ASSAM)</w:t>
-      </w:r>
-    </w:p>
-    <w:p>
-      <w:r>
-        <w:t>(BIHAR)</w:t>
-      </w:r>
-    </w:p>
-    <w:p>
-      <w:r>
-        <w:t>(State)</w:t>
-      </w:r>
-    </w:p>
-    <w:p>
-      <w:r>
-        <w:t>(KERALA)</w:t>
-      </w:r>
-    </w:p>
-    <w:p>
-      <w:r>
-        <w:t>(ODISHA)</w:t>
-      </w:r>
-    </w:p>
-    <w:p>
-      <w:r>
-        <w:t>(PUNJAB)</w:t>
-      </w:r>
-    </w:p>
-    <w:p>
-      <w:r>
-        <w:t>(SIKKIM)</w:t>
-      </w:r>
-    </w:p>
-    <w:p>
-      <w:r>
-        <w:t>(GUJARAT)</w:t>
-      </w:r>
-    </w:p>
-    <w:p>
-      <w:r>
-        <w:t>(HARYANA)</w:t>
-      </w:r>
-    </w:p>
-    <w:p>
-      <w:r>
-        <w:t>(MANIPUR)</w:t>
-      </w:r>
-    </w:p>
-    <w:p>
-      <w:r>
-        <w:t>(MIZORAM)</w:t>
-      </w:r>
-    </w:p>
-    <w:p>
-      <w:r>
-        <w:lastRenderedPageBreak/>
-        <w:t>(TRIPURA)</w:t>
-      </w:r>
-    </w:p>
-    <w:p>
-      <w:r>
-        <w:t>(NAGALAND)</w:t>
-      </w:r>
-    </w:p>
-    <w:p>
-      <w:r>
-        <w:t>(JHARKHAND)</w:t>
-      </w:r>
-    </w:p>
-    <w:p>
-      <w:r>
-        <w:t>(KARNATAKA)</w:t>
-      </w:r>
-    </w:p>
-    <w:p>
-      <w:r>
-        <w:t>(MEGHALAYA)</w:t>
-      </w:r>
-    </w:p>
-    <w:p>
-      <w:r>
-        <w:t>(RAJASTHAN)</w:t>
-      </w:r>
-    </w:p>
-    <w:p>
-      <w:r>
-        <w:t>(CHANDIGARH)</w:t>
-      </w:r>
-    </w:p>
-    <w:p>
-      <w:r>
-        <w:t>(DELHI (UT))</w:t>
-      </w:r>
-    </w:p>
-    <w:p>
-      <w:r>
-        <w:t>(PUDUCHERRY)</w:t>
-      </w:r>
-    </w:p>
-    <w:p>
-      <w:r>
-        <w:t>(TAMIL NADU)</w:t>
-      </w:r>
-    </w:p>
-    <w:p>
-      <w:r>
-        <w:t>(DAMAN &amp; DIU)</w:t>
-      </w:r>
-    </w:p>
-    <w:p>
-      <w:r>
-        <w:t>(LAKSHADWEEP)</w:t>
-      </w:r>
-    </w:p>
-    <w:p>
-      <w:r>
-        <w:t>(MAHARASHTRA)</w:t>
-      </w:r>
-    </w:p>
-    <w:p>
-      <w:r>
-        <w:t>(TOTAL (UTs))</w:t>
-      </w:r>
-    </w:p>
-    <w:p>
-      <w:r>
-        <w:t>(UTTARAKHAND)</w:t>
-      </w:r>
-    </w:p>
-    <w:p>
-      <w:r>
-        <w:t>(WEST BENGAL)</w:t>
-      </w:r>
-    </w:p>
-    <w:p>
-      <w:r>
-        <w:t>(CHHATTISGARH)</w:t>
-      </w:r>
-    </w:p>
-    <w:p>
-      <w:r>
-        <w:t>(D &amp; N HAVELI)</w:t>
-      </w:r>
-    </w:p>
-    <w:p>
-      <w:r>
-        <w:t>(A &amp; N ISLANDS)</w:t>
-      </w:r>
-    </w:p>
-    <w:p>
-      <w:r>
-        <w:t>(UTTAR PRADESH)</w:t>
-      </w:r>
-    </w:p>
-    <w:p>
-      <w:r>
-        <w:t>(ANDHRA PRADESH)</w:t>
-      </w:r>
-    </w:p>
-    <w:p>
-      <w:r>
-        <w:t>(MADHYA PRADESH)</w:t>
-      </w:r>
-    </w:p>
-    <w:p>
-      <w:r>
-        <w:t>(TOTAL (STATES))</w:t>
-      </w:r>
-    </w:p>
-    <w:p>
-      <w:r>
-        <w:t>(JAMMU &amp; KASHMIR)</w:t>
-      </w:r>
-    </w:p>
-    <w:p>
-      <w:r>
-        <w:t>(HIMACHAL PRADESH)</w:t>
-      </w:r>
-    </w:p>
-    <w:p>
-      <w:r>
-        <w:t>(ARUNACHAL PRADESH)</w:t>
-      </w:r>
-    </w:p>
-    <w:p>
-      <w:r>
-        <w:t>(TOTAL (ALL INDIA))</w:t>
-      </w:r>
     </w:p>
     <w:sectPr>
       <w:pgSz w:w="12240" w:h="15840"/>
@@ -895,6 +876,7 @@
     <w:lsdException w:name="HTML Sample" w:semiHidden="1" w:unhideWhenUsed="1"/>
     <w:lsdException w:name="HTML Typewriter" w:semiHidden="1" w:unhideWhenUsed="1"/>
     <w:lsdException w:name="HTML Variable" w:semiHidden="1" w:unhideWhenUsed="1"/>
+    <w:lsdException w:name="Normal Table" w:semiHidden="1" w:unhideWhenUsed="1"/>
     <w:lsdException w:name="annotation subject" w:semiHidden="1" w:unhideWhenUsed="1"/>
     <w:lsdException w:name="No List" w:semiHidden="1" w:unhideWhenUsed="1"/>
     <w:lsdException w:name="Outline List 1" w:semiHidden="1" w:unhideWhenUsed="1"/>
@@ -938,8 +920,10 @@
     <w:lsdException w:name="Table Elegant" w:semiHidden="1" w:unhideWhenUsed="1"/>
     <w:lsdException w:name="Table Professional" w:semiHidden="1" w:unhideWhenUsed="1"/>
     <w:lsdException w:name="Table Subtle 1" w:semiHidden="1" w:unhideWhenUsed="1"/>
+    <w:lsdException w:name="Table Subtle 2" w:semiHidden="1" w:unhideWhenUsed="1"/>
     <w:lsdException w:name="Table Web 1" w:semiHidden="1" w:unhideWhenUsed="1"/>
     <w:lsdException w:name="Table Web 2" w:semiHidden="1" w:unhideWhenUsed="1"/>
+    <w:lsdException w:name="Table Web 3" w:semiHidden="1" w:unhideWhenUsed="1"/>
     <w:lsdException w:name="Balloon Text" w:semiHidden="1" w:unhideWhenUsed="1"/>
     <w:lsdException w:name="Table Grid" w:uiPriority="39"/>
     <w:lsdException w:name="Table Theme" w:semiHidden="1" w:unhideWhenUsed="1"/>

</xml_diff>